<commit_message>
subindo a arquivo com as respostas
</commit_message>
<xml_diff>
--- a/Respostas GS-2.docx
+++ b/Respostas GS-2.docx
@@ -101,6 +101,7 @@
       </w:pPr>
       <w:r>
         <w:rPr>
+          <w:noProof/>
           <w:sz w:val="24"/>
           <w:szCs w:val="24"/>
         </w:rPr>
@@ -163,6 +164,7 @@
       </w:pPr>
       <w:r>
         <w:rPr>
+          <w:noProof/>
           <w:sz w:val="24"/>
           <w:szCs w:val="24"/>
         </w:rPr>
@@ -247,6 +249,9 @@
         <w:jc w:val="center"/>
       </w:pPr>
       <w:r>
+        <w:rPr>
+          <w:noProof/>
+        </w:rPr>
         <w:drawing>
           <wp:inline distT="0" distB="0" distL="0" distR="0" wp14:anchorId="62289D38" wp14:editId="4B24538C">
             <wp:extent cx="5487166" cy="3610479"/>
@@ -383,6 +388,9 @@
         <w:jc w:val="center"/>
       </w:pPr>
       <w:r>
+        <w:rPr>
+          <w:noProof/>
+        </w:rPr>
         <w:drawing>
           <wp:inline distT="0" distB="0" distL="0" distR="0" wp14:anchorId="01276626" wp14:editId="04D30DEB">
             <wp:extent cx="5731510" cy="6205220"/>
@@ -430,6 +438,9 @@
         <w:jc w:val="center"/>
       </w:pPr>
       <w:r>
+        <w:rPr>
+          <w:noProof/>
+        </w:rPr>
         <w:lastRenderedPageBreak/>
         <w:drawing>
           <wp:inline distT="0" distB="0" distL="0" distR="0" wp14:anchorId="3AC0299B" wp14:editId="42D558F0">
@@ -473,6 +484,9 @@
         <w:jc w:val="center"/>
       </w:pPr>
       <w:r>
+        <w:rPr>
+          <w:noProof/>
+        </w:rPr>
         <w:drawing>
           <wp:inline distT="0" distB="0" distL="0" distR="0" wp14:anchorId="7CC8A29A" wp14:editId="3D85C21A">
             <wp:extent cx="5731510" cy="3849370"/>
@@ -516,6 +530,151 @@
       </w:pPr>
       <w:r>
         <w:t>C:</w:t>
+      </w:r>
+    </w:p>
+    <w:p>
+      <w:pPr>
+        <w:jc w:val="center"/>
+      </w:pPr>
+      <w:r>
+        <w:lastRenderedPageBreak/>
+        <w:drawing>
+          <wp:inline distT="0" distB="0" distL="0" distR="0" wp14:anchorId="06216A96" wp14:editId="4B02AEEB">
+            <wp:extent cx="5563376" cy="7792537"/>
+            <wp:effectExtent l="0" t="0" r="0" b="0"/>
+            <wp:docPr id="4" name="Picture 4"/>
+            <wp:cNvGraphicFramePr>
+              <a:graphicFrameLocks xmlns:a="http://schemas.openxmlformats.org/drawingml/2006/main" noChangeAspect="1"/>
+            </wp:cNvGraphicFramePr>
+            <a:graphic xmlns:a="http://schemas.openxmlformats.org/drawingml/2006/main">
+              <a:graphicData uri="http://schemas.openxmlformats.org/drawingml/2006/picture">
+                <pic:pic xmlns:pic="http://schemas.openxmlformats.org/drawingml/2006/picture">
+                  <pic:nvPicPr>
+                    <pic:cNvPr id="1" name=""/>
+                    <pic:cNvPicPr/>
+                  </pic:nvPicPr>
+                  <pic:blipFill>
+                    <a:blip r:embed="rId10"/>
+                    <a:stretch>
+                      <a:fillRect/>
+                    </a:stretch>
+                  </pic:blipFill>
+                  <pic:spPr>
+                    <a:xfrm>
+                      <a:off x="0" y="0"/>
+                      <a:ext cx="5563376" cy="7792537"/>
+                    </a:xfrm>
+                    <a:prstGeom prst="rect">
+                      <a:avLst/>
+                    </a:prstGeom>
+                  </pic:spPr>
+                </pic:pic>
+              </a:graphicData>
+            </a:graphic>
+          </wp:inline>
+        </w:drawing>
+      </w:r>
+    </w:p>
+    <w:p>
+      <w:pPr>
+        <w:jc w:val="center"/>
+      </w:pPr>
+      <w:r>
+        <w:t>C2:</w:t>
+      </w:r>
+    </w:p>
+    <w:p>
+      <w:pPr>
+        <w:jc w:val="center"/>
+      </w:pPr>
+      <w:r>
+        <w:lastRenderedPageBreak/>
+        <w:drawing>
+          <wp:inline distT="0" distB="0" distL="0" distR="0" wp14:anchorId="10BEE5CE" wp14:editId="0682BDD9">
+            <wp:extent cx="5344271" cy="6058746"/>
+            <wp:effectExtent l="0" t="0" r="8890" b="0"/>
+            <wp:docPr id="5" name="Picture 5"/>
+            <wp:cNvGraphicFramePr>
+              <a:graphicFrameLocks xmlns:a="http://schemas.openxmlformats.org/drawingml/2006/main" noChangeAspect="1"/>
+            </wp:cNvGraphicFramePr>
+            <a:graphic xmlns:a="http://schemas.openxmlformats.org/drawingml/2006/main">
+              <a:graphicData uri="http://schemas.openxmlformats.org/drawingml/2006/picture">
+                <pic:pic xmlns:pic="http://schemas.openxmlformats.org/drawingml/2006/picture">
+                  <pic:nvPicPr>
+                    <pic:cNvPr id="1" name=""/>
+                    <pic:cNvPicPr/>
+                  </pic:nvPicPr>
+                  <pic:blipFill>
+                    <a:blip r:embed="rId11"/>
+                    <a:stretch>
+                      <a:fillRect/>
+                    </a:stretch>
+                  </pic:blipFill>
+                  <pic:spPr>
+                    <a:xfrm>
+                      <a:off x="0" y="0"/>
+                      <a:ext cx="5344271" cy="6058746"/>
+                    </a:xfrm>
+                    <a:prstGeom prst="rect">
+                      <a:avLst/>
+                    </a:prstGeom>
+                  </pic:spPr>
+                </pic:pic>
+              </a:graphicData>
+            </a:graphic>
+          </wp:inline>
+        </w:drawing>
+      </w:r>
+    </w:p>
+    <w:p>
+      <w:pPr>
+        <w:jc w:val="center"/>
+      </w:pPr>
+      <w:r>
+        <w:t>C3:</w:t>
+      </w:r>
+    </w:p>
+    <w:p>
+      <w:pPr>
+        <w:jc w:val="center"/>
+      </w:pPr>
+      <w:r>
+        <w:lastRenderedPageBreak/>
+        <w:drawing>
+          <wp:inline distT="0" distB="0" distL="0" distR="0" wp14:anchorId="78ADE6CB" wp14:editId="427BE6B1">
+            <wp:extent cx="5410955" cy="5020376"/>
+            <wp:effectExtent l="0" t="0" r="0" b="8890"/>
+            <wp:docPr id="9" name="Picture 9"/>
+            <wp:cNvGraphicFramePr>
+              <a:graphicFrameLocks xmlns:a="http://schemas.openxmlformats.org/drawingml/2006/main" noChangeAspect="1"/>
+            </wp:cNvGraphicFramePr>
+            <a:graphic xmlns:a="http://schemas.openxmlformats.org/drawingml/2006/main">
+              <a:graphicData uri="http://schemas.openxmlformats.org/drawingml/2006/picture">
+                <pic:pic xmlns:pic="http://schemas.openxmlformats.org/drawingml/2006/picture">
+                  <pic:nvPicPr>
+                    <pic:cNvPr id="1" name=""/>
+                    <pic:cNvPicPr/>
+                  </pic:nvPicPr>
+                  <pic:blipFill>
+                    <a:blip r:embed="rId12"/>
+                    <a:stretch>
+                      <a:fillRect/>
+                    </a:stretch>
+                  </pic:blipFill>
+                  <pic:spPr>
+                    <a:xfrm>
+                      <a:off x="0" y="0"/>
+                      <a:ext cx="5410955" cy="5020376"/>
+                    </a:xfrm>
+                    <a:prstGeom prst="rect">
+                      <a:avLst/>
+                    </a:prstGeom>
+                  </pic:spPr>
+                </pic:pic>
+              </a:graphicData>
+            </a:graphic>
+          </wp:inline>
+        </w:drawing>
       </w:r>
     </w:p>
     <w:sectPr>

</xml_diff>